<commit_message>
Verbetering van de offerte
Offerte verbetering
</commit_message>
<xml_diff>
--- a/Documenten/Offerte/Offerte.docx
+++ b/Documenten/Offerte/Offerte.docx
@@ -21,17 +21,7 @@
           <w:szCs w:val="18"/>
           <w:lang w:val="nl-NL"/>
         </w:rPr>
-        <w:t xml:space="preserve">                                                                                                             Offerte datum: </w:t>
-      </w:r>
-      <w:r>
-        <w:rPr>
-          <w:rFonts w:ascii="Arial" w:eastAsia="Times New Roman" w:hAnsi="Arial" w:cs="Arial"/>
-          <w:color w:val="000000"/>
-          <w:sz w:val="18"/>
-          <w:szCs w:val="18"/>
-          <w:lang w:val="nl-NL"/>
-        </w:rPr>
-        <w:t>18 oktober 2019</w:t>
+        <w:t>                                                                                                             Offerte datum: 18 oktober 2019</w:t>
       </w:r>
     </w:p>
     <w:p>
@@ -121,17 +111,7 @@
           <w:szCs w:val="18"/>
           <w:lang w:val="nl-NL"/>
         </w:rPr>
-        <w:t xml:space="preserve">  </w:t>
-      </w:r>
-      <w:r>
-        <w:rPr>
-          <w:rFonts w:ascii="Arial" w:eastAsia="Times New Roman" w:hAnsi="Arial" w:cs="Arial"/>
-          <w:color w:val="000000"/>
-          <w:sz w:val="18"/>
-          <w:szCs w:val="18"/>
-          <w:lang w:val="nl-NL"/>
-        </w:rPr>
-        <w:t>             </w:t>
+        <w:t xml:space="preserve">               </w:t>
       </w:r>
       <w:r>
         <w:rPr>
@@ -313,6 +293,16 @@
         </w:rPr>
         <w:t xml:space="preserve"> om afkijken te voorkomen. De applicatie wordt gebouwd met streven naar de huisstijl van het Grafisch Lyceum Rotterdam te Rotterdam. De applicatie bevat niet specifiek support voor mobielen apparaten en is gebouwd om op Safari en Chrome te kunnen functioneren zonder problemen. Verder is er ook een mogelijkheid om plaatjes bij de vragen te kunnen toevoegen.</w:t>
       </w:r>
+      <w:r>
+        <w:rPr>
+          <w:rFonts w:ascii="Arial" w:eastAsia="Times New Roman" w:hAnsi="Arial" w:cs="Arial"/>
+          <w:color w:val="000000"/>
+          <w:sz w:val="18"/>
+          <w:szCs w:val="18"/>
+          <w:lang w:val="nl-NL"/>
+        </w:rPr>
+        <w:t xml:space="preserve"> De docent of medewerker kan per vraag aangeven hoeveel punten de gebruiker krijgt per goed beantwoorde vraag.</w:t>
+      </w:r>
     </w:p>
     <w:p>
       <w:pPr>
@@ -335,8 +325,6 @@
         </w:rPr>
         <w:t> </w:t>
       </w:r>
-      <w:bookmarkStart w:id="0" w:name="_GoBack"/>
-      <w:bookmarkEnd w:id="0"/>
     </w:p>
     <w:p>
       <w:pPr>
@@ -735,6 +723,8 @@
           <w:lang w:val="nl-NL"/>
         </w:rPr>
       </w:pPr>
+      <w:bookmarkStart w:id="0" w:name="_GoBack"/>
+      <w:bookmarkEnd w:id="0"/>
     </w:p>
     <w:p>
       <w:pPr>
@@ -832,19 +822,7 @@
           <w:szCs w:val="18"/>
           <w:lang w:val="nl-NL"/>
         </w:rPr>
-        <w:t>groepslid:  </w:t>
-      </w:r>
-      <w:r>
-        <w:rPr>
-          <w:rFonts w:ascii="Arial" w:eastAsia="Times New Roman" w:hAnsi="Arial" w:cs="Arial"/>
-          <w:b/>
-          <w:bCs/>
-          <w:color w:val="000000"/>
-          <w:sz w:val="18"/>
-          <w:szCs w:val="18"/>
-          <w:lang w:val="nl-NL"/>
-        </w:rPr>
-        <w:t> </w:t>
+        <w:t>groepslid:   </w:t>
       </w:r>
       <w:proofErr w:type="gramEnd"/>
       <w:r>

</xml_diff>